<commit_message>
Finish Ch.17, Begin Ch.18
</commit_message>
<xml_diff>
--- a/Chapter 17.docx
+++ b/Chapter 17.docx
@@ -234,6 +234,614 @@
       </w:pPr>
       <w:r>
         <w:t>She wasn’t sure which scared her more.</w:t>
+      </w:r>
+    </w:p>
+    <w:p>
+      <w:pPr>
+        <w:ind w:firstLine="720"/>
+      </w:pPr>
+      <w:r>
+        <w:t xml:space="preserve">With a hand on her back like a block of ice, Miss Everdeen guided Emma through the library doors. Emma forced herself not to flinch at the </w:t>
+      </w:r>
+      <w:proofErr w:type="gramStart"/>
+      <w:r>
+        <w:t>cold, and</w:t>
+      </w:r>
+      <w:proofErr w:type="gramEnd"/>
+      <w:r>
+        <w:t xml:space="preserve"> instead let her gaze flick—just once—toward the hedge outside. Gracie was somewhere behind it. Hiding. Counting. Waiting. Emma dipped her chin ever so slightly, her signal to </w:t>
+      </w:r>
+      <w:r>
+        <w:rPr>
+          <w:i/>
+          <w:iCs/>
+        </w:rPr>
+        <w:t>start</w:t>
+      </w:r>
+      <w:r>
+        <w:t>.</w:t>
+      </w:r>
+    </w:p>
+    <w:p>
+      <w:pPr>
+        <w:ind w:firstLine="720"/>
+      </w:pPr>
+      <w:r>
+        <w:t>Now it was up to her.</w:t>
+      </w:r>
+    </w:p>
+    <w:p>
+      <w:pPr>
+        <w:ind w:firstLine="720"/>
+      </w:pPr>
+      <w:r>
+        <w:t xml:space="preserve">The plan was simple, but execution was going to be another matter entirely. </w:t>
+      </w:r>
+    </w:p>
+    <w:p>
+      <w:pPr>
+        <w:ind w:firstLine="720"/>
+      </w:pPr>
+      <w:r>
+        <w:t>Emma drew a slow breath, letting it scrape down her throat like frost. She needed Miss Everdeen to believe she’d come here willingly… that the pull of this place—the lure of answers, of help—had finally become too strong to resist. She had to make the ghost think Emma wanted something from her, not that she was here to steal what Miss Everdeen had taken from everyone else.</w:t>
+      </w:r>
+    </w:p>
+    <w:p>
+      <w:pPr>
+        <w:ind w:firstLine="720"/>
+      </w:pPr>
+      <w:r>
+        <w:t>She needed to lie convincingly to something that could see straight through her.</w:t>
+      </w:r>
+    </w:p>
+    <w:p>
+      <w:pPr>
+        <w:ind w:firstLine="720"/>
+      </w:pPr>
+      <w:r>
+        <w:t xml:space="preserve">And for some reason, the idea of acting—of </w:t>
+      </w:r>
+      <w:r>
+        <w:rPr>
+          <w:i/>
+          <w:iCs/>
+        </w:rPr>
+        <w:t>lying</w:t>
+      </w:r>
+      <w:r>
+        <w:t xml:space="preserve">—didn’t scare Emma the way she expected it to. </w:t>
+      </w:r>
+    </w:p>
+    <w:p>
+      <w:pPr>
+        <w:ind w:firstLine="720"/>
+      </w:pPr>
+      <w:r>
+        <w:t>Maybe because it wasn’t entirely a lie to begin with, was it?</w:t>
+      </w:r>
+    </w:p>
+    <w:p>
+      <w:pPr>
+        <w:ind w:firstLine="720"/>
+      </w:pPr>
+      <w:r>
+        <w:t xml:space="preserve">She let her gaze drift across the library’s vast emptiness. Miss Everdeen stood behind her like a winter storm, but the library itself felt strangely warm tonight. Safe, almost. Like stepping into a </w:t>
+      </w:r>
+      <w:proofErr w:type="gramStart"/>
+      <w:r>
+        <w:t>memory</w:t>
+      </w:r>
+      <w:proofErr w:type="gramEnd"/>
+      <w:r>
+        <w:t xml:space="preserve"> she didn’t fully own.</w:t>
+      </w:r>
+    </w:p>
+    <w:p>
+      <w:pPr>
+        <w:ind w:firstLine="720"/>
+      </w:pPr>
+      <w:r>
+        <w:lastRenderedPageBreak/>
+        <w:t>The ghost said nothing. She waited. Patient. Expectant. As if the silence itself were a prompt.</w:t>
+      </w:r>
+    </w:p>
+    <w:p>
+      <w:pPr>
+        <w:ind w:firstLine="720"/>
+      </w:pPr>
+      <w:r>
+        <w:t>Emma slowly turned to face her.</w:t>
+      </w:r>
+    </w:p>
+    <w:p>
+      <w:pPr>
+        <w:ind w:firstLine="720"/>
+      </w:pPr>
+      <w:r>
+        <w:t xml:space="preserve">She’d braced herself for that rigid, perfect, painted-on </w:t>
+      </w:r>
+      <w:proofErr w:type="gramStart"/>
+      <w:r>
+        <w:t>smile—</w:t>
+      </w:r>
+      <w:proofErr w:type="gramEnd"/>
+      <w:r>
+        <w:t xml:space="preserve">the one that made Emma’s skin crawl every other time they’d met. But there was no smile this time. Miss Everdeen’s face was </w:t>
+      </w:r>
+      <w:proofErr w:type="gramStart"/>
+      <w:r>
+        <w:t>still,</w:t>
+      </w:r>
+      <w:proofErr w:type="gramEnd"/>
+      <w:r>
+        <w:t xml:space="preserve"> solemn. And for the first time, it looked </w:t>
+      </w:r>
+      <w:r>
+        <w:rPr>
+          <w:i/>
+          <w:iCs/>
+        </w:rPr>
+        <w:t>real.</w:t>
+      </w:r>
+      <w:r>
+        <w:t xml:space="preserve"> Not rehearsed. Not eerie. Just… sad. Understanding, even.</w:t>
+      </w:r>
+    </w:p>
+    <w:p>
+      <w:pPr>
+        <w:ind w:firstLine="720"/>
+      </w:pPr>
+      <w:r>
+        <w:t>A tight ache caught Emma by the throat. Before she could stop it, a tear slid down her cheek, freezing at the edges as it dried.</w:t>
+      </w:r>
+    </w:p>
+    <w:p>
+      <w:pPr>
+        <w:ind w:firstLine="720"/>
+      </w:pPr>
+      <w:r>
+        <w:t>“You said… you could help,” Emma whispered.</w:t>
+      </w:r>
+    </w:p>
+    <w:p>
+      <w:pPr>
+        <w:ind w:firstLine="720"/>
+      </w:pPr>
+      <w:r>
+        <w:t>Miss Everdeen’s spine was straight as ever, hands clasped neatly behind her back. She inclined her head with all the grace of someone who still believed she was alive.</w:t>
+      </w:r>
+    </w:p>
+    <w:p>
+      <w:pPr>
+        <w:ind w:firstLine="720"/>
+      </w:pPr>
+      <w:r>
+        <w:t>Her eyes seemed to see straight through Emma, the way they always did.</w:t>
+      </w:r>
+      <w:r>
+        <w:t xml:space="preserve"> </w:t>
+      </w:r>
+      <w:r>
+        <w:t>“I can.”</w:t>
+      </w:r>
+    </w:p>
+    <w:p>
+      <w:pPr>
+        <w:ind w:firstLine="720"/>
+      </w:pPr>
+      <w:r>
+        <w:t>“Help like… Abby?”</w:t>
+      </w:r>
+    </w:p>
+    <w:p>
+      <w:pPr>
+        <w:ind w:firstLine="720"/>
+      </w:pPr>
+      <w:r>
+        <w:t xml:space="preserve">Emma hadn’t planned to say it. The words slipped out before she could stop them, surprising her almost as much as the way Miss Everdeen </w:t>
+      </w:r>
+      <w:r>
+        <w:rPr>
+          <w:i/>
+          <w:iCs/>
+        </w:rPr>
+        <w:t>flinched</w:t>
+      </w:r>
+      <w:r>
+        <w:t>.</w:t>
+      </w:r>
+    </w:p>
+    <w:p>
+      <w:pPr>
+        <w:ind w:firstLine="720"/>
+      </w:pPr>
+      <w:r>
+        <w:t xml:space="preserve">“I had been helping young Abby,” Everdeen replied, her voice stiff, “until your </w:t>
+      </w:r>
+      <w:r>
+        <w:rPr>
+          <w:i/>
+          <w:iCs/>
+        </w:rPr>
+        <w:t>friend</w:t>
+      </w:r>
+      <w:r>
+        <w:t>—” she tilted her head, as if searching Emma’s eyes for the right word, “—meddled in matters she did not understand.”</w:t>
+      </w:r>
+    </w:p>
+    <w:p>
+      <w:pPr>
+        <w:ind w:firstLine="720"/>
+      </w:pPr>
+      <w:r>
+        <w:t>Emma wanted to ask more—why Abby was found unconscious here, why others had been before her, why the whole place had once been shut down because of it. The questions pressed at her throat like thorns</w:t>
+      </w:r>
+      <w:r>
+        <w:t>, but now wasn’t the time for that.</w:t>
+      </w:r>
+    </w:p>
+    <w:p>
+      <w:pPr>
+        <w:ind w:firstLine="720"/>
+      </w:pPr>
+      <w:r>
+        <w:t>I</w:t>
+      </w:r>
+      <w:r>
+        <w:t>nstead, another one fell out, quiet as a breath.</w:t>
+      </w:r>
+    </w:p>
+    <w:p>
+      <w:pPr>
+        <w:ind w:firstLine="720"/>
+      </w:pPr>
+      <w:r>
+        <w:t>“Will I end up like her?”</w:t>
+      </w:r>
+    </w:p>
+    <w:p>
+      <w:pPr>
+        <w:ind w:firstLine="720"/>
+      </w:pPr>
+      <w:r>
+        <w:t xml:space="preserve">Miss Everdeen studied her a long </w:t>
+      </w:r>
+      <w:proofErr w:type="gramStart"/>
+      <w:r>
+        <w:t>moment</w:t>
+      </w:r>
+      <w:proofErr w:type="gramEnd"/>
+      <w:r>
+        <w:t>. When she finally spoke, her voice was almost… gentle.</w:t>
+      </w:r>
+      <w:r>
+        <w:t xml:space="preserve"> </w:t>
+      </w:r>
+      <w:r>
+        <w:t>“If you mean freed from the ache buried so deeply in your young, fragile heart? Then yes.</w:t>
+      </w:r>
+      <w:r>
+        <w:t xml:space="preserve"> You will.”</w:t>
+      </w:r>
+    </w:p>
+    <w:p>
+      <w:pPr>
+        <w:ind w:firstLine="720"/>
+      </w:pPr>
+      <w:r>
+        <w:t xml:space="preserve">A </w:t>
+      </w:r>
+      <w:r>
+        <w:t>warmth of relief</w:t>
+      </w:r>
+      <w:r>
+        <w:t xml:space="preserve"> rippled through Emma. She dragged her eyes away, pretending to survey the place with the curiosity she’d once actually had.</w:t>
+      </w:r>
+    </w:p>
+    <w:p>
+      <w:pPr>
+        <w:ind w:firstLine="720"/>
+      </w:pPr>
+      <w:r>
+        <w:t>“You’ve helped others here,” she said, turning back, letting urgency sharpen her voice.</w:t>
+      </w:r>
+      <w:r>
+        <w:t xml:space="preserve"> Letting a </w:t>
+      </w:r>
+      <w:r>
+        <w:rPr>
+          <w:i/>
+          <w:iCs/>
+        </w:rPr>
+        <w:t xml:space="preserve">need </w:t>
+      </w:r>
+      <w:r>
+        <w:t>to understand, to prolong something she was still reserved about.</w:t>
+      </w:r>
+    </w:p>
+    <w:p>
+      <w:pPr>
+        <w:ind w:firstLine="720"/>
+      </w:pPr>
+      <w:r>
+        <w:lastRenderedPageBreak/>
+        <w:t>Miss Everdeen hesitated—then nodded. “Many times. Mrs. Willoughby and I.”</w:t>
+      </w:r>
+    </w:p>
+    <w:p>
+      <w:pPr>
+        <w:ind w:firstLine="720"/>
+      </w:pPr>
+      <w:r>
+        <w:t>Emma’s brows rose. “Mrs. Willoughby?”</w:t>
+      </w:r>
+    </w:p>
+    <w:p>
+      <w:pPr>
+        <w:ind w:firstLine="720"/>
+      </w:pPr>
+      <w:r>
+        <w:t>Everdeen nodded again, slower this time. “Yes. The former mistress of this house. I can…” She tilted her head once more, studying Emma with unsettling interest. “…show you, if you like.”</w:t>
+      </w:r>
+    </w:p>
+    <w:p>
+      <w:pPr>
+        <w:ind w:firstLine="720"/>
+      </w:pPr>
+      <w:r>
+        <w:t>Emma bit down on the edge of a smile, forcing her face into something small and fragile. Her voice wobbled just right.</w:t>
+      </w:r>
+    </w:p>
+    <w:p>
+      <w:pPr>
+        <w:ind w:firstLine="720"/>
+      </w:pPr>
+      <w:r>
+        <w:t>“Yes, please.”</w:t>
+      </w:r>
+    </w:p>
+    <w:p/>
+    <w:p/>
+    <w:p>
+      <w:r>
+        <w:t xml:space="preserve">“One-hundred ninety-two… one-hundred ninety-three… Ah, screw this.” Gracie </w:t>
+      </w:r>
+      <w:r>
+        <w:t>rolled her eyes so hard it nearly hurt.</w:t>
+      </w:r>
+    </w:p>
+    <w:p>
+      <w:r>
+        <w:tab/>
+      </w:r>
+      <w:r>
+        <w:t>Five minutes.</w:t>
+      </w:r>
+      <w:r>
+        <w:t xml:space="preserve"> </w:t>
+      </w:r>
+    </w:p>
+    <w:p>
+      <w:pPr>
+        <w:ind w:firstLine="720"/>
+      </w:pPr>
+      <w:r>
+        <w:t xml:space="preserve">They had agreed on five whole minutes. </w:t>
+      </w:r>
+      <w:r>
+        <w:t>But t</w:t>
+      </w:r>
+      <w:r>
+        <w:t xml:space="preserve">hree hundred seconds might as well have been three hundred years with Emma alone in there. </w:t>
+      </w:r>
+    </w:p>
+    <w:p>
+      <w:pPr>
+        <w:ind w:firstLine="720"/>
+      </w:pPr>
+      <w:r>
+        <w:t>For all Gracie knew, Miss Everdeen was already scooping out Emma’s brains and storing them in a jar like some kind of psycho ghost-librarian jam.</w:t>
+      </w:r>
+      <w:r>
+        <w:t xml:space="preserve"> The thought of it sent a nasty shiver through Gracie. </w:t>
+      </w:r>
+    </w:p>
+    <w:p>
+      <w:pPr>
+        <w:ind w:firstLine="720"/>
+      </w:pPr>
+      <w:r>
+        <w:t>Nope. She was done waiting.</w:t>
+      </w:r>
+    </w:p>
+    <w:p>
+      <w:r>
+        <w:tab/>
+      </w:r>
+      <w:r>
+        <w:t>She yanked the converted marshmallow shooter—now officially a salt-blaster—from her backpack and stalked toward the library with all the stealth she’d learned from spy movies and exactly zero real training. Crouch, sprint, hide behind a bush. Repeat. She was practically SWAT… if SWAT used backyard toys and table salt.</w:t>
+      </w:r>
+    </w:p>
+    <w:p>
+      <w:pPr>
+        <w:ind w:firstLine="720"/>
+      </w:pPr>
+      <w:r>
+        <w:t>With a final dash, Gracie pressed herself against the wall beneath the main window. She peeked up for a look inside and…</w:t>
+      </w:r>
+    </w:p>
+    <w:p>
+      <w:pPr>
+        <w:ind w:firstLine="720"/>
+      </w:pPr>
+      <w:r>
+        <w:t>Nothing.</w:t>
+      </w:r>
+    </w:p>
+    <w:p>
+      <w:pPr>
+        <w:ind w:firstLine="720"/>
+      </w:pPr>
+      <w:r>
+        <w:t>The shutters were closed tight. No glow. No movement. Not even a creepy ghost fingernail scratch.</w:t>
+      </w:r>
+    </w:p>
+    <w:p>
+      <w:r>
+        <w:tab/>
+      </w:r>
+      <w:r>
+        <w:t>“Great,” she muttered. “That definitely makes things easier.”</w:t>
+      </w:r>
+      <w:r>
+        <w:t xml:space="preserve"> </w:t>
+      </w:r>
+      <w:r>
+        <w:t>(It did not make things easier.)</w:t>
+      </w:r>
+    </w:p>
+    <w:p>
+      <w:r>
+        <w:lastRenderedPageBreak/>
+        <w:tab/>
+      </w:r>
+      <w:r>
+        <w:t>She eyed the porch steps—</w:t>
+      </w:r>
+      <w:r>
+        <w:t xml:space="preserve">probably </w:t>
+      </w:r>
+      <w:r>
+        <w:t>the squeakiest steps in the entire town—and nodded to herself</w:t>
+      </w:r>
+      <w:r>
+        <w:t xml:space="preserve">. </w:t>
+      </w:r>
+      <w:r>
+        <w:t xml:space="preserve">Hoisting her bag and shooter onto the porch first, she clambered up after them, trying to avoid the stairs entirely—only </w:t>
+      </w:r>
+      <w:r>
+        <w:t xml:space="preserve">for her foot to catch on the railing, landing face first </w:t>
+      </w:r>
+      <w:r>
+        <w:t xml:space="preserve">with a loud </w:t>
+      </w:r>
+      <w:r>
+        <w:rPr>
+          <w:i/>
+          <w:iCs/>
+        </w:rPr>
+        <w:t>thud</w:t>
+      </w:r>
+      <w:r>
+        <w:t xml:space="preserve">. </w:t>
+      </w:r>
+    </w:p>
+    <w:p>
+      <w:pPr>
+        <w:ind w:firstLine="720"/>
+      </w:pPr>
+      <w:r>
+        <w:t>Gracie froze. Any second now, Everdeen would pop out with ghostly claws and drag her into some creepy phantom dimension. She held her breath.</w:t>
+      </w:r>
+    </w:p>
+    <w:p>
+      <w:r>
+        <w:tab/>
+        <w:t>But there was only s</w:t>
+      </w:r>
+      <w:r>
+        <w:t>ilence</w:t>
+      </w:r>
+      <w:r>
+        <w:t xml:space="preserve"> to follow</w:t>
+      </w:r>
+      <w:r>
+        <w:t>.</w:t>
+      </w:r>
+    </w:p>
+    <w:p>
+      <w:pPr>
+        <w:ind w:firstLine="720"/>
+      </w:pPr>
+      <w:r>
+        <w:t>“Okay… good,” she whispered, still not convinced.</w:t>
+      </w:r>
+    </w:p>
+    <w:p>
+      <w:r>
+        <w:tab/>
+      </w:r>
+      <w:r>
+        <w:t xml:space="preserve">With a shaky breath, Gracie stood, brushed the dirt off her knees, and pressed her ear to the front door. </w:t>
+      </w:r>
+      <w:r>
+        <w:t>She heard something—muffled voices? Footsteps? Or maybe her heartbeat was being loud on purpose just to mess with her.</w:t>
+      </w:r>
+    </w:p>
+    <w:p>
+      <w:r>
+        <w:tab/>
+      </w:r>
+      <w:r>
+        <w:t xml:space="preserve">Either way, she had to move. </w:t>
+      </w:r>
+    </w:p>
+    <w:p>
+      <w:pPr>
+        <w:ind w:firstLine="720"/>
+      </w:pPr>
+      <w:r>
+        <w:t>If Emma and Everdeen were right behind this door, she’d be spotted instantly. If not, she might actually have a shot at getting those jars</w:t>
+      </w:r>
+      <w:r>
+        <w:t xml:space="preserve"> unnoticed</w:t>
+      </w:r>
+      <w:r>
+        <w:t xml:space="preserve">. And honestly, a tiny, slightly unhinged part of her hoped Everdeen </w:t>
+      </w:r>
+      <w:r>
+        <w:rPr>
+          <w:i/>
+          <w:iCs/>
+        </w:rPr>
+        <w:t>was</w:t>
+      </w:r>
+      <w:r>
+        <w:t xml:space="preserve"> right there—because she would love </w:t>
+      </w:r>
+      <w:r>
+        <w:t xml:space="preserve">nothing more than </w:t>
+      </w:r>
+      <w:r>
+        <w:t>to blast that ghost with a whole face-full of salt.</w:t>
+      </w:r>
+    </w:p>
+    <w:p>
+      <w:pPr>
+        <w:ind w:firstLine="720"/>
+      </w:pPr>
+      <w:r>
+        <w:t>Gracie raised her marshmallow-shooter-of-doom with one hand and reached for the handle with the other.</w:t>
+      </w:r>
+    </w:p>
+    <w:p>
+      <w:pPr>
+        <w:ind w:firstLine="720"/>
+      </w:pPr>
+      <w:r>
+        <w:t>The door clicked open.</w:t>
+      </w:r>
+    </w:p>
+    <w:p>
+      <w:pPr>
+        <w:ind w:firstLine="720"/>
+      </w:pPr>
+      <w:r>
+        <w:t xml:space="preserve">“Three hundred,” she whispered, and slipped through the </w:t>
+      </w:r>
+      <w:r>
+        <w:t>crack of the door.</w:t>
       </w:r>
     </w:p>
     <w:sectPr>
@@ -900,6 +1508,7 @@
   <w:style w:type="character" w:default="1" w:styleId="DefaultParagraphFont">
     <w:name w:val="Default Paragraph Font"/>
     <w:uiPriority w:val="1"/>
+    <w:semiHidden/>
     <w:unhideWhenUsed/>
   </w:style>
   <w:style w:type="table" w:default="1" w:styleId="TableNormal">

</xml_diff>